<commit_message>
resolvendo bug para gera contrato
</commit_message>
<xml_diff>
--- a/database/imported_documents/CADASTRO SOCIOECONOMICO_modelo.docx
+++ b/database/imported_documents/CADASTRO SOCIOECONOMICO_modelo.docx
@@ -487,23 +487,13 @@
           <w:szCs w:val="28"/>
         </w:rPr>
       </w:pPr>
-      <w:proofErr w:type="spellStart"/>
-      <w:r>
-        <w:rPr>
-          <w:rFonts w:cstheme="minorHAnsi"/>
-          <w:sz w:val="28"/>
-          <w:szCs w:val="28"/>
-        </w:rPr>
-        <w:t>Email</w:t>
-      </w:r>
-      <w:proofErr w:type="spellEnd"/>
-      <w:r>
-        <w:rPr>
-          <w:rFonts w:cstheme="minorHAnsi"/>
-          <w:sz w:val="28"/>
-          <w:szCs w:val="28"/>
-        </w:rPr>
-        <w:t xml:space="preserve">: </w:t>
+      <w:r>
+        <w:rPr>
+          <w:rFonts w:cstheme="minorHAnsi"/>
+          <w:sz w:val="28"/>
+          <w:szCs w:val="28"/>
+        </w:rPr>
+        <w:t xml:space="preserve">Email: </w:t>
       </w:r>
       <w:r>
         <w:rPr>
@@ -618,16 +608,42 @@
           <w:sz w:val="28"/>
           <w:szCs w:val="28"/>
         </w:rPr>
-        <w:t xml:space="preserve">. </w:t>
-      </w:r>
-      <w:proofErr w:type="spellStart"/>
-      <w:r>
-        <w:rPr>
-          <w:rFonts w:cstheme="minorHAnsi"/>
-          <w:sz w:val="28"/>
-          <w:szCs w:val="28"/>
-        </w:rPr>
-        <w:t>Nº:</w:t>
+        <w:t>. Nº:</w:t>
+      </w:r>
+      <w:r>
+        <w:t xml:space="preserve"> </w:t>
+      </w:r>
+      <w:r>
+        <w:rPr>
+          <w:rFonts w:cstheme="minorHAnsi"/>
+          <w:sz w:val="28"/>
+          <w:szCs w:val="28"/>
+        </w:rPr>
+        <w:t>«NUMER</w:t>
+      </w:r>
+      <w:r>
+        <w:rPr>
+          <w:rFonts w:cstheme="minorHAnsi"/>
+          <w:sz w:val="28"/>
+          <w:szCs w:val="28"/>
+        </w:rPr>
+        <w:t>A</w:t>
+      </w:r>
+      <w:r>
+        <w:rPr>
+          <w:rFonts w:cstheme="minorHAnsi"/>
+          <w:sz w:val="28"/>
+          <w:szCs w:val="28"/>
+        </w:rPr>
+        <w:t>_DA_CASA»</w:t>
+      </w:r>
+      <w:r>
+        <w:rPr>
+          <w:rFonts w:cstheme="minorHAnsi"/>
+          <w:sz w:val="28"/>
+          <w:szCs w:val="28"/>
+        </w:rPr>
+        <w:t xml:space="preserve">.  Bairro: </w:t>
       </w:r>
       <w:r>
         <w:rPr>
@@ -643,72 +659,7 @@
           <w:sz w:val="28"/>
           <w:szCs w:val="28"/>
         </w:rPr>
-        <w:instrText>MERGEFIELD NUMERO_DA_CASA</w:instrText>
-      </w:r>
-      <w:r>
-        <w:rPr>
-          <w:rFonts w:cs="Calibri"/>
-          <w:sz w:val="28"/>
-          <w:szCs w:val="28"/>
-        </w:rPr>
-        <w:fldChar w:fldCharType="separate"/>
-      </w:r>
-      <w:r>
-        <w:rPr>
-          <w:rFonts w:cs="Calibri"/>
-          <w:sz w:val="28"/>
-          <w:szCs w:val="28"/>
-        </w:rPr>
-        <w:t>«NUMERO_DA_CASA</w:t>
-      </w:r>
-      <w:proofErr w:type="spellEnd"/>
-      <w:r>
-        <w:rPr>
-          <w:rFonts w:cs="Calibri"/>
-          <w:sz w:val="28"/>
-          <w:szCs w:val="28"/>
-        </w:rPr>
-        <w:t>»</w:t>
-      </w:r>
-      <w:r>
-        <w:rPr>
-          <w:rFonts w:cs="Calibri"/>
-          <w:sz w:val="28"/>
-          <w:szCs w:val="28"/>
-        </w:rPr>
-        <w:fldChar w:fldCharType="end"/>
-      </w:r>
-      <w:r>
-        <w:rPr>
-          <w:rFonts w:cstheme="minorHAnsi"/>
-          <w:sz w:val="28"/>
-          <w:szCs w:val="28"/>
-        </w:rPr>
-        <w:t xml:space="preserve">.  Bairro: </w:t>
-      </w:r>
-      <w:r>
-        <w:rPr>
-          <w:rFonts w:cs="Calibri"/>
-          <w:sz w:val="28"/>
-          <w:szCs w:val="28"/>
-        </w:rPr>
-        <w:fldChar w:fldCharType="begin"/>
-      </w:r>
-      <w:r>
-        <w:rPr>
-          <w:rFonts w:cs="Calibri"/>
-          <w:sz w:val="28"/>
-          <w:szCs w:val="28"/>
-        </w:rPr>
-        <w:instrText>MER</w:instrText>
-      </w:r>
-      <w:r>
-        <w:rPr>
-          <w:rFonts w:cs="Calibri"/>
-          <w:sz w:val="28"/>
-          <w:szCs w:val="28"/>
-        </w:rPr>
-        <w:instrText>GEFIELD BAIRRO</w:instrText>
+        <w:instrText>MERGEFIELD BAIRRO</w:instrText>
       </w:r>
       <w:r>
         <w:rPr>
@@ -753,23 +704,13 @@
           <w:szCs w:val="28"/>
         </w:rPr>
       </w:pPr>
-      <w:proofErr w:type="spellStart"/>
-      <w:r>
-        <w:rPr>
-          <w:rFonts w:cstheme="minorHAnsi"/>
-          <w:sz w:val="28"/>
-          <w:szCs w:val="28"/>
-        </w:rPr>
-        <w:t>Rg</w:t>
-      </w:r>
-      <w:proofErr w:type="spellEnd"/>
-      <w:r>
-        <w:rPr>
-          <w:rFonts w:cstheme="minorHAnsi"/>
-          <w:sz w:val="28"/>
-          <w:szCs w:val="28"/>
-        </w:rPr>
-        <w:t xml:space="preserve">: </w:t>
+      <w:r>
+        <w:rPr>
+          <w:rFonts w:cstheme="minorHAnsi"/>
+          <w:sz w:val="28"/>
+          <w:szCs w:val="28"/>
+        </w:rPr>
+        <w:t xml:space="preserve">Rg: </w:t>
       </w:r>
       <w:r>
         <w:rPr>
@@ -961,25 +902,7 @@
           <w:sz w:val="28"/>
           <w:szCs w:val="28"/>
         </w:rPr>
-        <w:t xml:space="preserve">.  </w:t>
-      </w:r>
-      <w:proofErr w:type="spellStart"/>
-      <w:r>
-        <w:rPr>
-          <w:rFonts w:cstheme="minorHAnsi"/>
-          <w:sz w:val="28"/>
-          <w:szCs w:val="28"/>
-        </w:rPr>
-        <w:t>Titulo</w:t>
-      </w:r>
-      <w:proofErr w:type="spellEnd"/>
-      <w:r>
-        <w:rPr>
-          <w:rFonts w:cstheme="minorHAnsi"/>
-          <w:sz w:val="28"/>
-          <w:szCs w:val="28"/>
-        </w:rPr>
-        <w:t xml:space="preserve"> de Eleitor: </w:t>
+        <w:t xml:space="preserve">.  Titulo de Eleitor: </w:t>
       </w:r>
       <w:r>
         <w:rPr>
@@ -1057,15 +980,7 @@
           <w:sz w:val="28"/>
           <w:szCs w:val="28"/>
         </w:rPr>
-        <w:t>Co</w:t>
-      </w:r>
-      <w:r>
-        <w:rPr>
-          <w:rFonts w:cstheme="minorHAnsi"/>
-          <w:sz w:val="28"/>
-          <w:szCs w:val="28"/>
-        </w:rPr>
-        <w:t xml:space="preserve">nsidera-se: </w:t>
+        <w:t xml:space="preserve">Considera-se: </w:t>
       </w:r>
       <w:r>
         <w:rPr>
@@ -1522,15 +1437,7 @@
           <w:sz w:val="28"/>
           <w:szCs w:val="28"/>
         </w:rPr>
-        <w:instrText>MERGEFIELD TELEFONE_</w:instrText>
-      </w:r>
-      <w:r>
-        <w:rPr>
-          <w:rFonts w:cs="Calibri"/>
-          <w:sz w:val="28"/>
-          <w:szCs w:val="28"/>
-        </w:rPr>
-        <w:instrText>DO_CONJUGE</w:instrText>
+        <w:instrText>MERGEFIELD TELEFONE_DO_CONJUGE</w:instrText>
       </w:r>
       <w:r>
         <w:rPr>
@@ -1623,23 +1530,13 @@
           <w:szCs w:val="28"/>
         </w:rPr>
       </w:pPr>
-      <w:proofErr w:type="spellStart"/>
-      <w:r>
-        <w:rPr>
-          <w:rFonts w:cstheme="minorHAnsi"/>
-          <w:sz w:val="28"/>
-          <w:szCs w:val="28"/>
-        </w:rPr>
-        <w:t>Rg</w:t>
-      </w:r>
-      <w:proofErr w:type="spellEnd"/>
-      <w:r>
-        <w:rPr>
-          <w:rFonts w:cstheme="minorHAnsi"/>
-          <w:sz w:val="28"/>
-          <w:szCs w:val="28"/>
-        </w:rPr>
-        <w:t xml:space="preserve">: </w:t>
+      <w:r>
+        <w:rPr>
+          <w:rFonts w:cstheme="minorHAnsi"/>
+          <w:sz w:val="28"/>
+          <w:szCs w:val="28"/>
+        </w:rPr>
+        <w:t xml:space="preserve">Rg: </w:t>
       </w:r>
       <w:r>
         <w:rPr>
@@ -1735,25 +1632,7 @@
           <w:sz w:val="28"/>
           <w:szCs w:val="28"/>
         </w:rPr>
-        <w:t xml:space="preserve">.    </w:t>
-      </w:r>
-      <w:proofErr w:type="spellStart"/>
-      <w:r>
-        <w:rPr>
-          <w:rFonts w:cstheme="minorHAnsi"/>
-          <w:sz w:val="28"/>
-          <w:szCs w:val="28"/>
-        </w:rPr>
-        <w:t>Cpf</w:t>
-      </w:r>
-      <w:proofErr w:type="spellEnd"/>
-      <w:r>
-        <w:rPr>
-          <w:rFonts w:cstheme="minorHAnsi"/>
-          <w:sz w:val="28"/>
-          <w:szCs w:val="28"/>
-        </w:rPr>
-        <w:t xml:space="preserve">: </w:t>
+        <w:t xml:space="preserve">.    Cpf: </w:t>
       </w:r>
       <w:r>
         <w:rPr>
@@ -1769,15 +1648,7 @@
           <w:sz w:val="28"/>
           <w:szCs w:val="28"/>
         </w:rPr>
-        <w:instrText>MERGEFIELD CPF_DO_CON</w:instrText>
-      </w:r>
-      <w:r>
-        <w:rPr>
-          <w:rFonts w:cs="Calibri"/>
-          <w:sz w:val="28"/>
-          <w:szCs w:val="28"/>
-        </w:rPr>
-        <w:instrText>JUGE</w:instrText>
+        <w:instrText>MERGEFIELD CPF_DO_CONJUGE</w:instrText>
       </w:r>
       <w:r>
         <w:rPr>
@@ -1857,25 +1728,7 @@
           <w:sz w:val="28"/>
           <w:szCs w:val="28"/>
         </w:rPr>
-        <w:t xml:space="preserve">. </w:t>
-      </w:r>
-      <w:proofErr w:type="spellStart"/>
-      <w:r>
-        <w:rPr>
-          <w:rFonts w:cstheme="minorHAnsi"/>
-          <w:sz w:val="28"/>
-          <w:szCs w:val="28"/>
-        </w:rPr>
-        <w:t>Titulo</w:t>
-      </w:r>
-      <w:proofErr w:type="spellEnd"/>
-      <w:r>
-        <w:rPr>
-          <w:rFonts w:cstheme="minorHAnsi"/>
-          <w:sz w:val="28"/>
-          <w:szCs w:val="28"/>
-        </w:rPr>
-        <w:t xml:space="preserve"> de Eleitor: </w:t>
+        <w:t xml:space="preserve">. Titulo de Eleitor: </w:t>
       </w:r>
       <w:r>
         <w:rPr>
@@ -2031,15 +1884,7 @@
           <w:sz w:val="28"/>
           <w:szCs w:val="28"/>
         </w:rPr>
-        <w:t>Trabalha</w:t>
-      </w:r>
-      <w:r>
-        <w:rPr>
-          <w:rFonts w:cstheme="minorHAnsi"/>
-          <w:sz w:val="28"/>
-          <w:szCs w:val="28"/>
-        </w:rPr>
-        <w:t xml:space="preserve">? </w:t>
+        <w:t xml:space="preserve">Trabalha? </w:t>
       </w:r>
       <w:r>
         <w:rPr>
@@ -2296,15 +2141,7 @@
           <w:sz w:val="28"/>
           <w:szCs w:val="28"/>
         </w:rPr>
-        <w:instrText xml:space="preserve">MERGEFIELD </w:instrText>
-      </w:r>
-      <w:r>
-        <w:rPr>
-          <w:rFonts w:cs="Calibri"/>
-          <w:sz w:val="28"/>
-          <w:szCs w:val="28"/>
-        </w:rPr>
-        <w:instrText>BENEFICIARIO_DE_ALGUM_PROGRAMA_SOCIAL</w:instrText>
+        <w:instrText>MERGEFIELD BENEFICIARIO_DE_ALGUM_PROGRAMA_SOCIAL</w:instrText>
       </w:r>
       <w:r>
         <w:rPr>
@@ -3809,15 +3646,7 @@
           <w:sz w:val="28"/>
           <w:szCs w:val="28"/>
         </w:rPr>
-        <w:t>«QUANTAS_MOTOCI</w:t>
-      </w:r>
-      <w:r>
-        <w:rPr>
-          <w:rFonts w:cs="Calibri"/>
-          <w:sz w:val="28"/>
-          <w:szCs w:val="28"/>
-        </w:rPr>
-        <w:t>CLETAS»</w:t>
+        <w:t>«QUANTAS_MOTOCICLETAS»</w:t>
       </w:r>
       <w:r>
         <w:rPr>
@@ -4047,15 +3876,7 @@
           <w:sz w:val="28"/>
           <w:szCs w:val="28"/>
         </w:rPr>
-        <w:t>«QUAN</w:t>
-      </w:r>
-      <w:r>
-        <w:rPr>
-          <w:rFonts w:cs="Calibri"/>
-          <w:sz w:val="28"/>
-          <w:szCs w:val="28"/>
-        </w:rPr>
-        <w:t>TAS_TELEVISOES»</w:t>
+        <w:t>«QUANTAS_TELEVISOES»</w:t>
       </w:r>
       <w:r>
         <w:rPr>
@@ -4206,25 +4027,7 @@
           <w:szCs w:val="28"/>
         </w:rPr>
         <w:lastRenderedPageBreak/>
-        <w:t xml:space="preserve">Tem acesso </w:t>
-      </w:r>
-      <w:proofErr w:type="spellStart"/>
-      <w:r>
-        <w:rPr>
-          <w:rFonts w:cstheme="minorHAnsi"/>
-          <w:sz w:val="28"/>
-          <w:szCs w:val="28"/>
-        </w:rPr>
-        <w:t>a</w:t>
-      </w:r>
-      <w:proofErr w:type="spellEnd"/>
-      <w:r>
-        <w:rPr>
-          <w:rFonts w:cstheme="minorHAnsi"/>
-          <w:sz w:val="28"/>
-          <w:szCs w:val="28"/>
-        </w:rPr>
-        <w:t xml:space="preserve"> internet? </w:t>
+        <w:t xml:space="preserve">Tem acesso a internet? </w:t>
       </w:r>
       <w:r>
         <w:rPr>
@@ -4283,25 +4086,7 @@
           <w:sz w:val="28"/>
           <w:szCs w:val="28"/>
         </w:rPr>
-        <w:t xml:space="preserve">Tem acesso </w:t>
-      </w:r>
-      <w:proofErr w:type="spellStart"/>
-      <w:r>
-        <w:rPr>
-          <w:rFonts w:cstheme="minorHAnsi"/>
-          <w:sz w:val="28"/>
-          <w:szCs w:val="28"/>
-        </w:rPr>
-        <w:t>a</w:t>
-      </w:r>
-      <w:proofErr w:type="spellEnd"/>
-      <w:r>
-        <w:rPr>
-          <w:rFonts w:cstheme="minorHAnsi"/>
-          <w:sz w:val="28"/>
-          <w:szCs w:val="28"/>
-        </w:rPr>
-        <w:t xml:space="preserve"> Energia Elétrica? </w:t>
+        <w:t xml:space="preserve">Tem acesso a Energia Elétrica? </w:t>
       </w:r>
       <w:r>
         <w:rPr>
@@ -4419,15 +4204,7 @@
           <w:sz w:val="28"/>
           <w:szCs w:val="28"/>
         </w:rPr>
-        <w:t>_________________________            _________________________           ____</w:t>
-      </w:r>
-      <w:r>
-        <w:rPr>
-          <w:rFonts w:cstheme="minorHAnsi"/>
-          <w:sz w:val="28"/>
-          <w:szCs w:val="28"/>
-        </w:rPr>
-        <w:t>______________________</w:t>
+        <w:t>_________________________            _________________________           __________________________</w:t>
       </w:r>
     </w:p>
     <w:p>
@@ -4578,15 +4355,7 @@
           <w:sz w:val="28"/>
           <w:szCs w:val="28"/>
         </w:rPr>
-        <w:t xml:space="preserve">. Outro Dono? </w:t>
-      </w:r>
-      <w:r>
-        <w:rPr>
-          <w:rFonts w:cstheme="minorHAnsi"/>
-          <w:sz w:val="28"/>
-          <w:szCs w:val="28"/>
-        </w:rPr>
-        <w:t>«NOME_DO_OUTRO_DONO».</w:t>
+        <w:t>. Outro Dono? «NOME_DO_OUTRO_DONO».</w:t>
       </w:r>
     </w:p>
     <w:p>
@@ -4723,15 +4492,7 @@
           <w:sz w:val="28"/>
           <w:szCs w:val="28"/>
         </w:rPr>
-        <w:t>«POSSUI_OUTRO_IMOVEL_U</w:t>
-      </w:r>
-      <w:r>
-        <w:rPr>
-          <w:rFonts w:cs="Calibri"/>
-          <w:sz w:val="28"/>
-          <w:szCs w:val="28"/>
-        </w:rPr>
-        <w:t>RBANO»</w:t>
+        <w:t>«POSSUI_OUTRO_IMOVEL_URBANO»</w:t>
       </w:r>
       <w:r>
         <w:rPr>
@@ -4915,15 +4676,7 @@
           <w:sz w:val="28"/>
           <w:szCs w:val="28"/>
         </w:rPr>
-        <w:t>«TEM_EDIFICACAO_NO_IMOV</w:t>
-      </w:r>
-      <w:r>
-        <w:rPr>
-          <w:rFonts w:cs="Calibri"/>
-          <w:sz w:val="28"/>
-          <w:szCs w:val="28"/>
-        </w:rPr>
-        <w:t>EL»</w:t>
+        <w:t>«TEM_EDIFICACAO_NO_IMOVEL»</w:t>
       </w:r>
       <w:r>
         <w:rPr>
@@ -5225,15 +4978,7 @@
           <w:sz w:val="28"/>
           <w:szCs w:val="28"/>
         </w:rPr>
-        <w:t>Fundos</w:t>
-      </w:r>
-      <w:r>
-        <w:rPr>
-          <w:rFonts w:cstheme="minorHAnsi"/>
-          <w:sz w:val="28"/>
-          <w:szCs w:val="28"/>
-        </w:rPr>
-        <w:t xml:space="preserve">: </w:t>
+        <w:t xml:space="preserve">Fundos: </w:t>
       </w:r>
       <w:r>
         <w:rPr>
@@ -5749,23 +5494,13 @@
           <w:szCs w:val="28"/>
         </w:rPr>
       </w:pPr>
-      <w:proofErr w:type="spellStart"/>
-      <w:r>
-        <w:rPr>
-          <w:rFonts w:cstheme="minorHAnsi"/>
-          <w:sz w:val="28"/>
-          <w:szCs w:val="28"/>
-        </w:rPr>
-        <w:t>Numero</w:t>
-      </w:r>
-      <w:proofErr w:type="spellEnd"/>
-      <w:r>
-        <w:rPr>
-          <w:rFonts w:cstheme="minorHAnsi"/>
-          <w:sz w:val="28"/>
-          <w:szCs w:val="28"/>
-        </w:rPr>
-        <w:t xml:space="preserve"> de Pavimentos? </w:t>
+      <w:r>
+        <w:rPr>
+          <w:rFonts w:cstheme="minorHAnsi"/>
+          <w:sz w:val="28"/>
+          <w:szCs w:val="28"/>
+        </w:rPr>
+        <w:t xml:space="preserve">Numero de Pavimentos? </w:t>
       </w:r>
       <w:r>
         <w:rPr>
@@ -5781,15 +5516,7 @@
           <w:sz w:val="28"/>
           <w:szCs w:val="28"/>
         </w:rPr>
-        <w:instrText>MERGEFIELD N</w:instrText>
-      </w:r>
-      <w:r>
-        <w:rPr>
-          <w:rFonts w:cs="Calibri"/>
-          <w:sz w:val="28"/>
-          <w:szCs w:val="28"/>
-        </w:rPr>
-        <w:instrText>UMERO_DE_PAVIMENTOS</w:instrText>
+        <w:instrText>MERGEFIELD NUMERO_DE_PAVIMENTOS</w:instrText>
       </w:r>
       <w:r>
         <w:rPr>
@@ -5805,7 +5532,23 @@
           <w:sz w:val="28"/>
           <w:szCs w:val="28"/>
         </w:rPr>
-        <w:t>«NUMERO_DE_PAVIMENTOS»</w:t>
+        <w:t>«NUMER</w:t>
+      </w:r>
+      <w:r>
+        <w:rPr>
+          <w:rFonts w:cs="Calibri"/>
+          <w:sz w:val="28"/>
+          <w:szCs w:val="28"/>
+        </w:rPr>
+        <w:t>A</w:t>
+      </w:r>
+      <w:r>
+        <w:rPr>
+          <w:rFonts w:cs="Calibri"/>
+          <w:sz w:val="28"/>
+          <w:szCs w:val="28"/>
+        </w:rPr>
+        <w:t>_DE_PAVIMENTOS»</w:t>
       </w:r>
       <w:r>
         <w:rPr>
@@ -5834,23 +5577,13 @@
           <w:szCs w:val="28"/>
         </w:rPr>
       </w:pPr>
-      <w:proofErr w:type="spellStart"/>
-      <w:r>
-        <w:rPr>
-          <w:rFonts w:cstheme="minorHAnsi"/>
-          <w:sz w:val="28"/>
-          <w:szCs w:val="28"/>
-        </w:rPr>
-        <w:t>Numero</w:t>
-      </w:r>
-      <w:proofErr w:type="spellEnd"/>
-      <w:r>
-        <w:rPr>
-          <w:rFonts w:cstheme="minorHAnsi"/>
-          <w:sz w:val="28"/>
-          <w:szCs w:val="28"/>
-        </w:rPr>
-        <w:t xml:space="preserve"> de Cômodos? </w:t>
+      <w:r>
+        <w:rPr>
+          <w:rFonts w:cstheme="minorHAnsi"/>
+          <w:sz w:val="28"/>
+          <w:szCs w:val="28"/>
+        </w:rPr>
+        <w:t xml:space="preserve">Numero de Cômodos? </w:t>
       </w:r>
       <w:r>
         <w:rPr>
@@ -5911,23 +5644,13 @@
           <w:szCs w:val="28"/>
         </w:rPr>
       </w:pPr>
-      <w:proofErr w:type="spellStart"/>
-      <w:r>
-        <w:rPr>
-          <w:rFonts w:cstheme="minorHAnsi"/>
-          <w:sz w:val="28"/>
-          <w:szCs w:val="28"/>
-        </w:rPr>
-        <w:t>Numero</w:t>
-      </w:r>
-      <w:proofErr w:type="spellEnd"/>
-      <w:r>
-        <w:rPr>
-          <w:rFonts w:cstheme="minorHAnsi"/>
-          <w:sz w:val="28"/>
-          <w:szCs w:val="28"/>
-        </w:rPr>
-        <w:t xml:space="preserve"> de Banheiros? </w:t>
+      <w:r>
+        <w:rPr>
+          <w:rFonts w:cstheme="minorHAnsi"/>
+          <w:sz w:val="28"/>
+          <w:szCs w:val="28"/>
+        </w:rPr>
+        <w:t xml:space="preserve">Numero de Banheiros? </w:t>
       </w:r>
       <w:r>
         <w:rPr>
@@ -6024,15 +5747,7 @@
           <w:sz w:val="28"/>
           <w:szCs w:val="28"/>
         </w:rPr>
-        <w:t xml:space="preserve">Ass. Do Morador </w:t>
-      </w:r>
-      <w:r>
-        <w:rPr>
-          <w:rFonts w:cstheme="minorHAnsi"/>
-          <w:sz w:val="28"/>
-          <w:szCs w:val="28"/>
-        </w:rPr>
-        <w:t>cadastrado                Ass. Do cadastrador                      Assist. Social</w:t>
+        <w:t>Ass. Do Morador cadastrado                Ass. Do cadastrador                      Assist. Social</w:t>
       </w:r>
     </w:p>
     <w:p>
@@ -6084,31 +5799,7 @@
           <w:sz w:val="28"/>
           <w:szCs w:val="28"/>
         </w:rPr>
-        <w:t>___________________________________________________________________________________________________________________________________________________________________</w:t>
-      </w:r>
-      <w:r>
-        <w:rPr>
-          <w:rFonts w:cstheme="minorHAnsi"/>
-          <w:sz w:val="28"/>
-          <w:szCs w:val="28"/>
-        </w:rPr>
-        <w:t>________________________________________________________________________________________________________________________________________________________________________________________________________________________________________________________________</w:t>
-      </w:r>
-      <w:r>
-        <w:rPr>
-          <w:rFonts w:cstheme="minorHAnsi"/>
-          <w:sz w:val="28"/>
-          <w:szCs w:val="28"/>
-        </w:rPr>
-        <w:t>________________________________________________________________________________________________________________________________________________________________________________________________________________________________________________________________</w:t>
-      </w:r>
-      <w:r>
-        <w:rPr>
-          <w:rFonts w:cstheme="minorHAnsi"/>
-          <w:sz w:val="28"/>
-          <w:szCs w:val="28"/>
-        </w:rPr>
-        <w:t>_____________________________________________________________________________________</w:t>
+        <w:t>________________________________________________________________________________________________________________________________________________________________________________________________________________________________________________________________________________________________________________________________________________________________________________________________________________________________________________________________________________________________________________________________________________________________________________________________________________________________________________________________________________________________________________________________________________________________________________________</w:t>
       </w:r>
       <w:r>
         <w:rPr>
@@ -6117,47 +5808,7 @@
           <w:szCs w:val="28"/>
         </w:rPr>
         <w:lastRenderedPageBreak/>
-        <w:t>___________________________________________________________________________________________________________________________________________________________________________</w:t>
-      </w:r>
-      <w:r>
-        <w:rPr>
-          <w:rFonts w:cstheme="minorHAnsi"/>
-          <w:sz w:val="28"/>
-          <w:szCs w:val="28"/>
-        </w:rPr>
-        <w:t>________________________________________________________________________________________________________________________________________________________________________________________________________________________________________________________________</w:t>
-      </w:r>
-      <w:r>
-        <w:rPr>
-          <w:rFonts w:cstheme="minorHAnsi"/>
-          <w:sz w:val="28"/>
-          <w:szCs w:val="28"/>
-        </w:rPr>
-        <w:t>________________________________________________________________________________________________________________________________________________________________________________________________________________________________________________________________</w:t>
-      </w:r>
-      <w:r>
-        <w:rPr>
-          <w:rFonts w:cstheme="minorHAnsi"/>
-          <w:sz w:val="28"/>
-          <w:szCs w:val="28"/>
-        </w:rPr>
-        <w:t>________________________________________________________________________________________________________________________________________________________________________________________________________________________________________________________________</w:t>
-      </w:r>
-      <w:r>
-        <w:rPr>
-          <w:rFonts w:cstheme="minorHAnsi"/>
-          <w:sz w:val="28"/>
-          <w:szCs w:val="28"/>
-        </w:rPr>
-        <w:t>________________________________________________________________________________________________________________________________________________________________________________________________________________________________________________________________</w:t>
-      </w:r>
-      <w:r>
-        <w:rPr>
-          <w:rFonts w:cstheme="minorHAnsi"/>
-          <w:sz w:val="28"/>
-          <w:szCs w:val="28"/>
-        </w:rPr>
-        <w:t>_______________________________________________________________________________________________.</w:t>
+        <w:t>__________________________________________________________________________________________________________________________________________________________________________________________________________________________________________________________________________________________________________________________________________________________________________________________________________________________________________________________________________________________________________________________________________________________________________________________________________________________________________________________________________________________________________________________________________________________________________________________________________________________________________________________________________________________________________________________________________________________________________________________________________________________________________________________________________________________________________________________________________________________________________________________________________________________________________________________________________________________________________________________________________.</w:t>
       </w:r>
     </w:p>
     <w:sectPr>
@@ -6460,6 +6111,7 @@
     <w:lsdException w:name="HTML Sample" w:semiHidden="1" w:unhideWhenUsed="1"/>
     <w:lsdException w:name="HTML Typewriter" w:semiHidden="1" w:unhideWhenUsed="1"/>
     <w:lsdException w:name="HTML Variable" w:semiHidden="1" w:unhideWhenUsed="1"/>
+    <w:lsdException w:name="Normal Table" w:semiHidden="1" w:unhideWhenUsed="1"/>
     <w:lsdException w:name="annotation subject" w:semiHidden="1" w:uiPriority="0" w:unhideWhenUsed="1"/>
     <w:lsdException w:name="No List" w:semiHidden="1" w:unhideWhenUsed="1"/>
     <w:lsdException w:name="Outline List 1" w:semiHidden="1" w:unhideWhenUsed="1"/>
@@ -6502,8 +6154,11 @@
     <w:lsdException w:name="Table Contemporary" w:semiHidden="1" w:unhideWhenUsed="1"/>
     <w:lsdException w:name="Table Elegant" w:semiHidden="1" w:unhideWhenUsed="1"/>
     <w:lsdException w:name="Table Professional" w:semiHidden="1" w:unhideWhenUsed="1"/>
+    <w:lsdException w:name="Table Subtle 1" w:semiHidden="1" w:unhideWhenUsed="1"/>
     <w:lsdException w:name="Table Subtle 2" w:semiHidden="1" w:unhideWhenUsed="1"/>
     <w:lsdException w:name="Table Web 1" w:semiHidden="1" w:unhideWhenUsed="1"/>
+    <w:lsdException w:name="Table Web 2" w:semiHidden="1" w:unhideWhenUsed="1"/>
+    <w:lsdException w:name="Table Web 3" w:semiHidden="1" w:unhideWhenUsed="1"/>
     <w:lsdException w:name="Balloon Text" w:semiHidden="1" w:uiPriority="0" w:unhideWhenUsed="1"/>
     <w:lsdException w:name="Table Grid" w:uiPriority="59"/>
     <w:lsdException w:name="Table Theme" w:semiHidden="1" w:unhideWhenUsed="1"/>

</xml_diff>